<commit_message>
Progress has been made on the poster. I think it's done now. Added a QOL feature to HECC-UP (allowing the JFileChoosers to remember the last thing you opened with them), swapped the names of 'Countdown' and 'Backblast' (because I think Backblast is a much more appropriate name for the real game I'm making), moved the demo-y 'inputs' and 'outputs' into a new 'HECCIN Games' folder, and also created a demonstration webpage to show off some of the demonstration games produced with HECC-IT, which I have put onto itch.io, here: https://11belowstudio.itch.io/the-hecc-it-demo, and put a link to it on the poster so people can look at the demo versions of the game themselves.
</commit_message>
<xml_diff>
--- a/Reports n such/Rachel Lowe CE301 Abstract.docx
+++ b/Reports n such/Rachel Lowe CE301 Abstract.docx
@@ -180,6 +180,11 @@
     </w:p>
     <w:p/>
     <w:p>
+      <w:pPr>
+        <w:rPr>
+          <w:noProof/>
+        </w:rPr>
+      </w:pPr>
       <w:r>
         <w:fldChar w:fldCharType="begin">
           <w:ffData>
@@ -221,13 +226,13 @@
         <w:rPr>
           <w:noProof/>
         </w:rPr>
-        <w:t xml:space="preserve"> hypertext game authoring tool</w:t>
-      </w:r>
-      <w:r>
-        <w:rPr>
-          <w:noProof/>
-        </w:rPr>
-        <w:t>kit</w:t>
+        <w:t xml:space="preserve"> t</w:t>
+      </w:r>
+      <w:r>
+        <w:rPr>
+          <w:noProof/>
+        </w:rPr>
+        <w:t>oolkit for authoring hypertext games, designed</w:t>
       </w:r>
       <w:r>
         <w:rPr>
@@ -251,7 +256,19 @@
         <w:rPr>
           <w:noProof/>
         </w:rPr>
-        <w:t xml:space="preserve"> a raw .HECC file themselves, or </w:t>
+        <w:t xml:space="preserve"> a raw .</w:t>
+      </w:r>
+      <w:r>
+        <w:rPr>
+          <w:noProof/>
+        </w:rPr>
+        <w:t>hecc</w:t>
+      </w:r>
+      <w:r>
+        <w:rPr>
+          <w:noProof/>
+        </w:rPr>
+        <w:t xml:space="preserve"> file themselves, or </w:t>
       </w:r>
       <w:r>
         <w:rPr>
@@ -287,7 +304,52 @@
         <w:rPr>
           <w:noProof/>
         </w:rPr>
-        <w:t>convert the .HECC file into a playable hypertext game.</w:t>
+        <w:t>convert the .</w:t>
+      </w:r>
+      <w:r>
+        <w:rPr>
+          <w:noProof/>
+        </w:rPr>
+        <w:t>hecc</w:t>
+      </w:r>
+      <w:r>
+        <w:rPr>
+          <w:noProof/>
+        </w:rPr>
+        <w:t xml:space="preserve"> file into a playable hypertext game.</w:t>
+      </w:r>
+    </w:p>
+    <w:p>
+      <w:pPr>
+        <w:rPr>
+          <w:noProof/>
+        </w:rPr>
+      </w:pPr>
+    </w:p>
+    <w:p>
+      <w:r>
+        <w:t>This tool has been used to produce severa</w:t>
+      </w:r>
+      <w:r>
+        <w:t xml:space="preserve">l demonstration games, </w:t>
+      </w:r>
+    </w:p>
+    <w:p/>
+    <w:p>
+      <w:r>
+        <w:t>explain it's been used for games</w:t>
+      </w:r>
+    </w:p>
+    <w:p/>
+    <w:p>
+      <w:r>
+        <w:t>give examples of the features it has</w:t>
+      </w:r>
+    </w:p>
+    <w:p/>
+    <w:p>
+      <w:r>
+        <w:t>etc</w:t>
       </w:r>
       <w:r>
         <w:fldChar w:fldCharType="end"/>
@@ -585,11 +647,6 @@
     <w:lsdException w:name="Book Title" w:uiPriority="33" w:qFormat="1"/>
     <w:lsdException w:name="Bibliography" w:semiHidden="1" w:uiPriority="37" w:unhideWhenUsed="1"/>
     <w:lsdException w:name="TOC Heading" w:semiHidden="1" w:uiPriority="39" w:unhideWhenUsed="1" w:qFormat="1"/>
-    <w:lsdException w:name="Plain Table 5" w:semiHidden="1" w:unhideWhenUsed="1"/>
-    <w:lsdException w:name="Grid Table Light" w:semiHidden="1" w:unhideWhenUsed="1"/>
-    <w:lsdException w:name="Grid Table 1 Light" w:semiHidden="1" w:unhideWhenUsed="1"/>
-    <w:lsdException w:name="Grid Table 2" w:semiHidden="1" w:unhideWhenUsed="1"/>
-    <w:lsdException w:name="Grid Table 3" w:semiHidden="1" w:unhideWhenUsed="1"/>
     <w:lsdException w:name="Grid Table 4" w:uiPriority="49"/>
     <w:lsdException w:name="Grid Table 5 Dark" w:uiPriority="50"/>
     <w:lsdException w:name="Grid Table 6 Colorful" w:uiPriority="51"/>

</xml_diff>

<commit_message>
Made a first version of the abstract, awaiting feedback on it. Also made a pdf version of the poster, and also did a bit of code cleanup/decoupling/yeeting unused stuff/etc. whilst I was at it.
</commit_message>
<xml_diff>
--- a/Reports n such/Rachel Lowe CE301 Abstract.docx
+++ b/Reports n such/Rachel Lowe CE301 Abstract.docx
@@ -46,6 +46,9 @@
         <w:t xml:space="preserve"> - HECC-IT</w:t>
       </w:r>
       <w:r>
+        <w:t>!</w:t>
+      </w:r>
+      <w:r>
         <w:fldChar w:fldCharType="end"/>
       </w:r>
       <w:bookmarkEnd w:id="0"/>
@@ -149,7 +152,13 @@
         <w:fldChar w:fldCharType="separate"/>
       </w:r>
       <w:r>
-        <w:t xml:space="preserve">Dr. </w:t>
+        <w:t>D</w:t>
+      </w:r>
+      <w:r>
+        <w:t>r</w:t>
+      </w:r>
+      <w:r>
+        <w:t xml:space="preserve"> </w:t>
       </w:r>
       <w:r>
         <w:rPr>
@@ -214,7 +223,19 @@
         <w:rPr>
           <w:noProof/>
         </w:rPr>
-        <w:t xml:space="preserve"> is</w:t>
+        <w:t xml:space="preserve"> </w:t>
+      </w:r>
+      <w:r>
+        <w:rPr>
+          <w:noProof/>
+        </w:rPr>
+        <w:t xml:space="preserve">(Hypertext Editing and Creation Code Integrated Toolkit) </w:t>
+      </w:r>
+      <w:r>
+        <w:rPr>
+          <w:noProof/>
+        </w:rPr>
+        <w:t>is</w:t>
       </w:r>
       <w:r>
         <w:rPr>
@@ -286,37 +307,145 @@
         <w:rPr>
           <w:noProof/>
         </w:rPr>
-        <w:t xml:space="preserve"> (allowing the user to visualize their game as a network of connected passages)</w:t>
-      </w:r>
-      <w:r>
-        <w:rPr>
-          <w:noProof/>
-        </w:rPr>
-        <w:t xml:space="preserve">, before using </w:t>
-      </w:r>
-      <w:r>
-        <w:rPr>
-          <w:noProof/>
-        </w:rPr>
-        <w:t xml:space="preserve">the 'HECC-UP' tool to </w:t>
-      </w:r>
-      <w:r>
-        <w:rPr>
-          <w:noProof/>
-        </w:rPr>
-        <w:t>convert the .</w:t>
-      </w:r>
-      <w:r>
-        <w:rPr>
-          <w:noProof/>
-        </w:rPr>
-        <w:t>hecc</w:t>
-      </w:r>
-      <w:r>
-        <w:rPr>
-          <w:noProof/>
-        </w:rPr>
-        <w:t xml:space="preserve"> file into a playable hypertext game.</w:t>
+        <w:t xml:space="preserve"> </w:t>
+      </w:r>
+      <w:r>
+        <w:rPr>
+          <w:noProof/>
+        </w:rPr>
+        <w:t>provided by the tool to assist them in the editing process, before converting their .hecc file into a playable hypertext game.</w:t>
+      </w:r>
+      <w:r>
+        <w:rPr>
+          <w:noProof/>
+        </w:rPr>
+        <w:t xml:space="preserve"> </w:t>
+      </w:r>
+      <w:r>
+        <w:rPr>
+          <w:noProof/>
+        </w:rPr>
+        <w:t>Unlike m</w:t>
+      </w:r>
+      <w:r>
+        <w:rPr>
+          <w:noProof/>
+        </w:rPr>
+        <w:t>ost existing hypertext game authoring tools</w:t>
+      </w:r>
+      <w:r>
+        <w:rPr>
+          <w:noProof/>
+        </w:rPr>
+        <w:t>, which</w:t>
+      </w:r>
+      <w:r>
+        <w:rPr>
+          <w:noProof/>
+        </w:rPr>
+        <w:t xml:space="preserve"> require </w:t>
+      </w:r>
+      <w:r>
+        <w:rPr>
+          <w:noProof/>
+        </w:rPr>
+        <w:t>authors</w:t>
+      </w:r>
+      <w:r>
+        <w:rPr>
+          <w:noProof/>
+        </w:rPr>
+        <w:t xml:space="preserve"> to e</w:t>
+      </w:r>
+      <w:r>
+        <w:rPr>
+          <w:noProof/>
+        </w:rPr>
+        <w:t>xclusively</w:t>
+      </w:r>
+      <w:r>
+        <w:rPr>
+          <w:noProof/>
+        </w:rPr>
+        <w:t xml:space="preserve"> write raw source code or </w:t>
+      </w:r>
+      <w:r>
+        <w:rPr>
+          <w:noProof/>
+        </w:rPr>
+        <w:t xml:space="preserve">exclusively </w:t>
+      </w:r>
+      <w:r>
+        <w:rPr>
+          <w:noProof/>
+        </w:rPr>
+        <w:t>use a GUI</w:t>
+      </w:r>
+      <w:r>
+        <w:rPr>
+          <w:noProof/>
+        </w:rPr>
+        <w:t xml:space="preserve">, HECC-IT has been designed </w:t>
+      </w:r>
+      <w:r>
+        <w:rPr>
+          <w:noProof/>
+        </w:rPr>
+        <w:t xml:space="preserve">to </w:t>
+      </w:r>
+      <w:r>
+        <w:rPr>
+          <w:noProof/>
+        </w:rPr>
+        <w:t xml:space="preserve">allow </w:t>
+      </w:r>
+      <w:r>
+        <w:rPr>
+          <w:noProof/>
+        </w:rPr>
+        <w:t>authors</w:t>
+      </w:r>
+      <w:r>
+        <w:rPr>
+          <w:noProof/>
+        </w:rPr>
+        <w:t xml:space="preserve"> to </w:t>
+      </w:r>
+      <w:r>
+        <w:rPr>
+          <w:noProof/>
+        </w:rPr>
+        <w:t xml:space="preserve">edit their games however they want (with or without </w:t>
+      </w:r>
+      <w:r>
+        <w:rPr>
+          <w:noProof/>
+        </w:rPr>
+        <w:t>the</w:t>
+      </w:r>
+      <w:r>
+        <w:rPr>
+          <w:noProof/>
+        </w:rPr>
+        <w:t xml:space="preserve"> GUI), without </w:t>
+      </w:r>
+      <w:r>
+        <w:rPr>
+          <w:noProof/>
+        </w:rPr>
+        <w:t xml:space="preserve">having to go through a convoluted process of converting their </w:t>
+      </w:r>
+      <w:r>
+        <w:rPr>
+          <w:noProof/>
+        </w:rPr>
+        <w:t>drafts in</w:t>
+      </w:r>
+      <w:r>
+        <w:rPr>
+          <w:noProof/>
+        </w:rPr>
+        <w:t>to different formats before using the other editing method.</w:t>
       </w:r>
     </w:p>
     <w:p>
@@ -333,23 +462,200 @@
       <w:r>
         <w:t xml:space="preserve">l demonstration games, </w:t>
       </w:r>
+      <w:r>
+        <w:t xml:space="preserve">some of which </w:t>
+      </w:r>
+      <w:r>
+        <w:t xml:space="preserve">can be played here: </w:t>
+      </w:r>
+      <w:r>
+        <w:t>https://11belowstudio.itch.io/the-hecc-it-demo</w:t>
+      </w:r>
+      <w:r>
+        <w:t xml:space="preserve">. </w:t>
+      </w:r>
+      <w:r>
+        <w:t xml:space="preserve">HECC-IT </w:t>
+      </w:r>
+      <w:r>
+        <w:t xml:space="preserve">supports a variety of features which an author may opt to </w:t>
+      </w:r>
+      <w:r>
+        <w:t>in</w:t>
+      </w:r>
+      <w:r>
+        <w:t>clude within</w:t>
+      </w:r>
+      <w:r>
+        <w:t xml:space="preserve"> their hypertext games</w:t>
+      </w:r>
+      <w:r>
+        <w:t xml:space="preserve"> to enhance the player experience, </w:t>
+      </w:r>
+      <w:r>
+        <w:t>from</w:t>
+      </w:r>
+      <w:r>
+        <w:t xml:space="preserve"> markdown formatting, </w:t>
+      </w:r>
+      <w:r>
+        <w:t xml:space="preserve"> to </w:t>
+      </w:r>
+      <w:r>
+        <w:t>conditional statements/guard conditions, and even the ability to disable the 'back' button</w:t>
+      </w:r>
+      <w:r>
+        <w:t>.</w:t>
+      </w:r>
+      <w:r>
+        <w:t xml:space="preserve"> The ga</w:t>
+      </w:r>
+      <w:r>
+        <w:t xml:space="preserve">mes </w:t>
+      </w:r>
+      <w:r>
+        <w:t xml:space="preserve">consist of clientside HTML/JavaScript code, allowing players to play the games with </w:t>
+      </w:r>
+      <w:r>
+        <w:t>ease.</w:t>
+      </w:r>
     </w:p>
     <w:p/>
     <w:p>
       <w:r>
-        <w:t>explain it's been used for games</w:t>
+        <w:t>The HECC-IT tool is a desktop application written in Java. Users may choose to create a new .hecc file upon launching the tool</w:t>
+      </w:r>
+      <w:r>
+        <w:t xml:space="preserve">, or they may choose to open an existing .hecc file. </w:t>
+      </w:r>
+      <w:r>
+        <w:t xml:space="preserve">Users may </w:t>
+      </w:r>
+      <w:r>
+        <w:t xml:space="preserve">start editing the .hecc file using the 'OH-HECC' (Optional Help for HECC) GUI, which </w:t>
+      </w:r>
+      <w:r>
+        <w:t>visualises the</w:t>
+      </w:r>
+      <w:r>
+        <w:t xml:space="preserve"> game as a network of connected passages, </w:t>
+      </w:r>
+      <w:r>
+        <w:t>allows</w:t>
+      </w:r>
+      <w:r>
+        <w:t xml:space="preserve"> the user to edit existing </w:t>
+      </w:r>
+      <w:r>
+        <w:t xml:space="preserve">passages/add more passages to the network, </w:t>
+      </w:r>
+      <w:r>
+        <w:t xml:space="preserve">provides some error detection, </w:t>
+      </w:r>
+      <w:r>
+        <w:t xml:space="preserve">edit metadata for the game, </w:t>
+      </w:r>
+      <w:r>
+        <w:t>and also save their work</w:t>
+      </w:r>
+      <w:r>
+        <w:t>. As the name implies, there is no obligation to use it, so, if a power user does not want to use it, they don't need to</w:t>
+      </w:r>
+      <w:r>
+        <w:t xml:space="preserve"> use it</w:t>
+      </w:r>
+      <w:r>
+        <w:t xml:space="preserve">. It also allows users to </w:t>
+      </w:r>
+      <w:r>
+        <w:t>quickly and painlessly export their game via the 'HECC-UP' (HECC Ultra Parser) utility.</w:t>
       </w:r>
     </w:p>
     <w:p/>
     <w:p>
       <w:r>
-        <w:t>give examples of the features it has</w:t>
+        <w:t>As of the time of writing</w:t>
+      </w:r>
+      <w:r>
+        <w:t xml:space="preserve">, I am </w:t>
+      </w:r>
+      <w:r>
+        <w:t>still using this tool to produce a</w:t>
+      </w:r>
+      <w:r>
+        <w:t xml:space="preserve"> full</w:t>
+      </w:r>
+      <w:r>
+        <w:t xml:space="preserve"> hypertext game</w:t>
+      </w:r>
+      <w:r>
+        <w:t>, called 'Backblast'</w:t>
+      </w:r>
+      <w:r>
+        <w:t>;</w:t>
+      </w:r>
+      <w:r>
+        <w:t xml:space="preserve"> a murder mystery </w:t>
+      </w:r>
+      <w:r>
+        <w:t>where you are the victim.</w:t>
+      </w:r>
+      <w:r>
+        <w:t xml:space="preserve"> During the authoring process, I have</w:t>
+      </w:r>
+      <w:r>
+        <w:t xml:space="preserve"> continued to add features to the tool as needed</w:t>
+      </w:r>
+      <w:r>
+        <w:t>, for the benefit of all potential users of this tool. I intend to have this game finished by the start of the project open day, and I intend to publish both Backblast and the HECC-IT tool o</w:t>
+      </w:r>
+      <w:r>
+        <w:t>n my itch.io page, so anybody who wants to use HECC-IT, may use HECC-IT.</w:t>
       </w:r>
     </w:p>
     <w:p/>
     <w:p>
       <w:r>
-        <w:t>etc</w:t>
+        <w:t xml:space="preserve">HECC-IT </w:t>
+      </w:r>
+      <w:r>
+        <w:t>uses the</w:t>
+      </w:r>
+      <w:r>
+        <w:t xml:space="preserve"> </w:t>
+      </w:r>
+      <w:r>
+        <w:t>'showdown.js' markdown to html converter (</w:t>
+      </w:r>
+      <w:r>
+        <w:t>https://github.com/showdownjs/showdown</w:t>
+      </w:r>
+      <w:r>
+        <w:t>)</w:t>
+      </w:r>
+      <w:r>
+        <w:t>,</w:t>
+      </w:r>
+      <w:r>
+        <w:t xml:space="preserve"> </w:t>
+      </w:r>
+      <w:r>
+        <w:t>within</w:t>
+      </w:r>
+      <w:r>
+        <w:t xml:space="preserve"> the terms of the MIT license</w:t>
+      </w:r>
+      <w:r>
+        <w:t xml:space="preserve">, </w:t>
+      </w:r>
+      <w:r>
+        <w:t>in order to provide support for markdown formatting</w:t>
+      </w:r>
+      <w:r>
+        <w:t>.</w:t>
+      </w:r>
+      <w:r>
+        <w:t xml:space="preserve"> </w:t>
       </w:r>
       <w:r>
         <w:fldChar w:fldCharType="end"/>

</xml_diff>

<commit_message>
updated the abstract and made a version of the poster with embedded fonts.
also changed a switch statement and removed some unused variables
</commit_message>
<xml_diff>
--- a/Reports n such/Rachel Lowe CE301 Abstract.docx
+++ b/Reports n such/Rachel Lowe CE301 Abstract.docx
@@ -473,189 +473,6 @@
       </w:r>
       <w:r>
         <w:t xml:space="preserve">. </w:t>
-      </w:r>
-      <w:r>
-        <w:t xml:space="preserve">HECC-IT </w:t>
-      </w:r>
-      <w:r>
-        <w:t xml:space="preserve">supports a variety of features which an author may opt to </w:t>
-      </w:r>
-      <w:r>
-        <w:t>in</w:t>
-      </w:r>
-      <w:r>
-        <w:t>clude within</w:t>
-      </w:r>
-      <w:r>
-        <w:t xml:space="preserve"> their hypertext games</w:t>
-      </w:r>
-      <w:r>
-        <w:t xml:space="preserve"> to enhance the player experience, </w:t>
-      </w:r>
-      <w:r>
-        <w:t>from</w:t>
-      </w:r>
-      <w:r>
-        <w:t xml:space="preserve"> markdown formatting, </w:t>
-      </w:r>
-      <w:r>
-        <w:t xml:space="preserve"> to </w:t>
-      </w:r>
-      <w:r>
-        <w:t>conditional statements/guard conditions, and even the ability to disable the 'back' button</w:t>
-      </w:r>
-      <w:r>
-        <w:t>.</w:t>
-      </w:r>
-      <w:r>
-        <w:t xml:space="preserve"> The ga</w:t>
-      </w:r>
-      <w:r>
-        <w:t xml:space="preserve">mes </w:t>
-      </w:r>
-      <w:r>
-        <w:t xml:space="preserve">consist of clientside HTML/JavaScript code, allowing players to play the games with </w:t>
-      </w:r>
-      <w:r>
-        <w:t>ease.</w:t>
-      </w:r>
-    </w:p>
-    <w:p/>
-    <w:p>
-      <w:r>
-        <w:t>The HECC-IT tool is a desktop application written in Java. Users may choose to create a new .hecc file upon launching the tool</w:t>
-      </w:r>
-      <w:r>
-        <w:t xml:space="preserve">, or they may choose to open an existing .hecc file. </w:t>
-      </w:r>
-      <w:r>
-        <w:t xml:space="preserve">Users may </w:t>
-      </w:r>
-      <w:r>
-        <w:t xml:space="preserve">start editing the .hecc file using the 'OH-HECC' (Optional Help for HECC) GUI, which </w:t>
-      </w:r>
-      <w:r>
-        <w:t>visualises the</w:t>
-      </w:r>
-      <w:r>
-        <w:t xml:space="preserve"> game as a network of connected passages, </w:t>
-      </w:r>
-      <w:r>
-        <w:t>allows</w:t>
-      </w:r>
-      <w:r>
-        <w:t xml:space="preserve"> the user to edit existing </w:t>
-      </w:r>
-      <w:r>
-        <w:t xml:space="preserve">passages/add more passages to the network, </w:t>
-      </w:r>
-      <w:r>
-        <w:t xml:space="preserve">provides some error detection, </w:t>
-      </w:r>
-      <w:r>
-        <w:t xml:space="preserve">edit metadata for the game, </w:t>
-      </w:r>
-      <w:r>
-        <w:t>and also save their work</w:t>
-      </w:r>
-      <w:r>
-        <w:t>. As the name implies, there is no obligation to use it, so, if a power user does not want to use it, they don't need to</w:t>
-      </w:r>
-      <w:r>
-        <w:t xml:space="preserve"> use it</w:t>
-      </w:r>
-      <w:r>
-        <w:t xml:space="preserve">. It also allows users to </w:t>
-      </w:r>
-      <w:r>
-        <w:t>quickly and painlessly export their game via the 'HECC-UP' (HECC Ultra Parser) utility.</w:t>
-      </w:r>
-    </w:p>
-    <w:p/>
-    <w:p>
-      <w:r>
-        <w:t>As of the time of writing</w:t>
-      </w:r>
-      <w:r>
-        <w:t xml:space="preserve">, I am </w:t>
-      </w:r>
-      <w:r>
-        <w:t>still using this tool to produce a</w:t>
-      </w:r>
-      <w:r>
-        <w:t xml:space="preserve"> full</w:t>
-      </w:r>
-      <w:r>
-        <w:t xml:space="preserve"> hypertext game</w:t>
-      </w:r>
-      <w:r>
-        <w:t>, called 'Backblast'</w:t>
-      </w:r>
-      <w:r>
-        <w:t>;</w:t>
-      </w:r>
-      <w:r>
-        <w:t xml:space="preserve"> a murder mystery </w:t>
-      </w:r>
-      <w:r>
-        <w:t>where you are the victim.</w:t>
-      </w:r>
-      <w:r>
-        <w:t xml:space="preserve"> During the authoring process, I have</w:t>
-      </w:r>
-      <w:r>
-        <w:t xml:space="preserve"> continued to add features to the tool as needed</w:t>
-      </w:r>
-      <w:r>
-        <w:t>, for the benefit of all potential users of this tool. I intend to have this game finished by the start of the project open day, and I intend to publish both Backblast and the HECC-IT tool o</w:t>
-      </w:r>
-      <w:r>
-        <w:t>n my itch.io page, so anybody who wants to use HECC-IT, may use HECC-IT.</w:t>
-      </w:r>
-    </w:p>
-    <w:p/>
-    <w:p>
-      <w:r>
-        <w:t xml:space="preserve">HECC-IT </w:t>
-      </w:r>
-      <w:r>
-        <w:t>uses the</w:t>
-      </w:r>
-      <w:r>
-        <w:t xml:space="preserve"> </w:t>
-      </w:r>
-      <w:r>
-        <w:t>'showdown.js' markdown to html converter (</w:t>
-      </w:r>
-      <w:r>
-        <w:t>https://github.com/showdownjs/showdown</w:t>
-      </w:r>
-      <w:r>
-        <w:t>)</w:t>
-      </w:r>
-      <w:r>
-        <w:t>,</w:t>
-      </w:r>
-      <w:r>
-        <w:t xml:space="preserve"> </w:t>
-      </w:r>
-      <w:r>
-        <w:t>within</w:t>
-      </w:r>
-      <w:r>
-        <w:t xml:space="preserve"> the terms of the MIT license</w:t>
-      </w:r>
-      <w:r>
-        <w:t xml:space="preserve">, </w:t>
-      </w:r>
-      <w:r>
-        <w:t>in order to provide support for markdown formatting</w:t>
-      </w:r>
-      <w:r>
-        <w:t>.</w:t>
-      </w:r>
-      <w:r>
-        <w:t xml:space="preserve"> </w:t>
       </w:r>
       <w:r>
         <w:fldChar w:fldCharType="end"/>

</xml_diff>